<commit_message>
Update COMPUTING APPRENTICESHIP BACK ON TRACK FORM.docx
</commit_message>
<xml_diff>
--- a/docs/COMPUTING APPRENTICESHIP BACK ON TRACK FORM.docx
+++ b/docs/COMPUTING APPRENTICESHIP BACK ON TRACK FORM.docx
@@ -121,7 +121,7 @@
           <w:sz w:val="22"/>
           <w:szCs w:val="22"/>
         </w:rPr>
-        <w:t xml:space="preserve">Apprentices should </w:t>
+        <w:t>The expectation is that</w:t>
       </w:r>
       <w:r>
         <w:rPr>
@@ -130,7 +130,7 @@
           <w:sz w:val="22"/>
           <w:szCs w:val="22"/>
         </w:rPr>
-        <w:t>flag their</w:t>
+        <w:t xml:space="preserve"> </w:t>
       </w:r>
       <w:r>
         <w:rPr>
@@ -139,7 +139,7 @@
           <w:sz w:val="22"/>
           <w:szCs w:val="22"/>
         </w:rPr>
-        <w:t xml:space="preserve"> employer/manager if they are not on track for example if they have failed or not submitted an assessment </w:t>
+        <w:t xml:space="preserve">Apprentices should </w:t>
       </w:r>
       <w:r>
         <w:rPr>
@@ -148,7 +148,7 @@
           <w:sz w:val="22"/>
           <w:szCs w:val="22"/>
         </w:rPr>
-        <w:t>element</w:t>
+        <w:t>flag their</w:t>
       </w:r>
       <w:r>
         <w:rPr>
@@ -157,6 +157,24 @@
           <w:sz w:val="22"/>
           <w:szCs w:val="22"/>
         </w:rPr>
+        <w:t xml:space="preserve"> employer/manager if they are not on track for example if they have failed or not submitted an assessment </w:t>
+      </w:r>
+      <w:r>
+        <w:rPr>
+          <w:b/>
+          <w:bCs/>
+          <w:sz w:val="22"/>
+          <w:szCs w:val="22"/>
+        </w:rPr>
+        <w:t>element</w:t>
+      </w:r>
+      <w:r>
+        <w:rPr>
+          <w:b/>
+          <w:bCs/>
+          <w:sz w:val="22"/>
+          <w:szCs w:val="22"/>
+        </w:rPr>
         <w:t>.</w:t>
       </w:r>
       <w:r>
@@ -206,7 +224,7 @@
           <w:sz w:val="22"/>
           <w:szCs w:val="22"/>
         </w:rPr>
-        <w:t xml:space="preserve"> mean repeating either learning and the assessments and</w:t>
+        <w:t xml:space="preserve"> mean repeating either learning and assessments and</w:t>
       </w:r>
       <w:r>
         <w:rPr>
@@ -221,6 +239,13 @@
           <w:szCs w:val="22"/>
         </w:rPr>
         <w:t>or extending the term of the apprenticeship</w:t>
+      </w:r>
+      <w:r>
+        <w:rPr>
+          <w:sz w:val="22"/>
+          <w:szCs w:val="22"/>
+        </w:rPr>
+        <w:t>,</w:t>
       </w:r>
       <w:r>
         <w:rPr>

</xml_diff>